<commit_message>
Adding Steps Description for the SS.
</commit_message>
<xml_diff>
--- a/EC2.docx
+++ b/EC2.docx
@@ -4,6 +4,11 @@
   <w:body>
     <w:p>
       <w:pPr>
+        <w:pStyle w:val="ListParagraph"/>
+        <w:numPr>
+          <w:ilvl w:val="0"/>
+          <w:numId w:val="1"/>
+        </w:numPr>
         <w:rPr>
           <w:noProof/>
         </w:rPr>
@@ -32,92 +37,6 @@
             <wp:extent cx="5943600" cy="1459230"/>
             <wp:effectExtent l="0" t="0" r="0" b="7620"/>
             <wp:docPr id="1" name="Picture 1"/>
-            <wp:cNvGraphicFramePr>
-              <a:graphicFrameLocks xmlns:a="http://schemas.openxmlformats.org/drawingml/2006/main" noChangeAspect="1"/>
-            </wp:cNvGraphicFramePr>
-            <a:graphic xmlns:a="http://schemas.openxmlformats.org/drawingml/2006/main">
-              <a:graphicData uri="http://schemas.openxmlformats.org/drawingml/2006/picture">
-                <pic:pic xmlns:pic="http://schemas.openxmlformats.org/drawingml/2006/picture">
-                  <pic:nvPicPr>
-                    <pic:cNvPr id="1" name=""/>
-                    <pic:cNvPicPr/>
-                  </pic:nvPicPr>
-                  <pic:blipFill>
-                    <a:blip r:embed="rId4"/>
-                    <a:stretch>
-                      <a:fillRect/>
-                    </a:stretch>
-                  </pic:blipFill>
-                  <pic:spPr>
-                    <a:xfrm>
-                      <a:off x="0" y="0"/>
-                      <a:ext cx="5943600" cy="1459230"/>
-                    </a:xfrm>
-                    <a:prstGeom prst="rect">
-                      <a:avLst/>
-                    </a:prstGeom>
-                  </pic:spPr>
-                </pic:pic>
-              </a:graphicData>
-            </a:graphic>
-          </wp:inline>
-        </w:drawing>
-      </w:r>
-    </w:p>
-    <w:p/>
-    <w:p>
-      <w:r>
-        <w:rPr>
-          <w:noProof/>
-        </w:rPr>
-        <w:drawing>
-          <wp:inline distT="0" distB="0" distL="0" distR="0" wp14:anchorId="74DBE3E4" wp14:editId="11F32FFA">
-            <wp:extent cx="5943600" cy="1981200"/>
-            <wp:effectExtent l="0" t="0" r="0" b="0"/>
-            <wp:docPr id="2" name="Picture 2"/>
-            <wp:cNvGraphicFramePr>
-              <a:graphicFrameLocks xmlns:a="http://schemas.openxmlformats.org/drawingml/2006/main" noChangeAspect="1"/>
-            </wp:cNvGraphicFramePr>
-            <a:graphic xmlns:a="http://schemas.openxmlformats.org/drawingml/2006/main">
-              <a:graphicData uri="http://schemas.openxmlformats.org/drawingml/2006/picture">
-                <pic:pic xmlns:pic="http://schemas.openxmlformats.org/drawingml/2006/picture">
-                  <pic:nvPicPr>
-                    <pic:cNvPr id="1" name=""/>
-                    <pic:cNvPicPr/>
-                  </pic:nvPicPr>
-                  <pic:blipFill>
-                    <a:blip r:embed="rId5"/>
-                    <a:stretch>
-                      <a:fillRect/>
-                    </a:stretch>
-                  </pic:blipFill>
-                  <pic:spPr>
-                    <a:xfrm>
-                      <a:off x="0" y="0"/>
-                      <a:ext cx="5943600" cy="1981200"/>
-                    </a:xfrm>
-                    <a:prstGeom prst="rect">
-                      <a:avLst/>
-                    </a:prstGeom>
-                  </pic:spPr>
-                </pic:pic>
-              </a:graphicData>
-            </a:graphic>
-          </wp:inline>
-        </w:drawing>
-      </w:r>
-    </w:p>
-    <w:p/>
-    <w:p>
-      <w:r>
-        <w:rPr>
-          <w:noProof/>
-        </w:rPr>
-        <w:drawing>
-          <wp:inline distT="0" distB="0" distL="0" distR="0" wp14:anchorId="2B58B9BB" wp14:editId="46582538">
-            <wp:extent cx="5943600" cy="2312670"/>
-            <wp:effectExtent l="0" t="0" r="0" b="0"/>
-            <wp:docPr id="3" name="Picture 3"/>
             <wp:cNvGraphicFramePr>
               <a:graphicFrameLocks xmlns:a="http://schemas.openxmlformats.org/drawingml/2006/main" noChangeAspect="1"/>
             </wp:cNvGraphicFramePr>
@@ -137,7 +56,7 @@
                   <pic:spPr>
                     <a:xfrm>
                       <a:off x="0" y="0"/>
-                      <a:ext cx="5943600" cy="2312670"/>
+                      <a:ext cx="5943600" cy="1459230"/>
                     </a:xfrm>
                     <a:prstGeom prst="rect">
                       <a:avLst/>
@@ -152,16 +71,27 @@
     </w:p>
     <w:p/>
     <w:p>
-      <w:r>
-        <w:rPr>
-          <w:noProof/>
-        </w:rPr>
-        <w:lastRenderedPageBreak/>
+      <w:pPr>
+        <w:pStyle w:val="ListParagraph"/>
+        <w:numPr>
+          <w:ilvl w:val="0"/>
+          <w:numId w:val="1"/>
+        </w:numPr>
+      </w:pPr>
+      <w:r>
+        <w:t xml:space="preserve">Login in EC2 instance using .pem </w:t>
+      </w:r>
+    </w:p>
+    <w:p>
+      <w:r>
+        <w:rPr>
+          <w:noProof/>
+        </w:rPr>
         <w:drawing>
-          <wp:inline distT="0" distB="0" distL="0" distR="0" wp14:anchorId="1F241D34" wp14:editId="510974EA">
-            <wp:extent cx="5943600" cy="2771775"/>
-            <wp:effectExtent l="0" t="0" r="0" b="9525"/>
-            <wp:docPr id="4" name="Picture 4"/>
+          <wp:inline distT="0" distB="0" distL="0" distR="0" wp14:anchorId="2B58B9BB" wp14:editId="46582538">
+            <wp:extent cx="5943600" cy="2312670"/>
+            <wp:effectExtent l="0" t="0" r="0" b="0"/>
+            <wp:docPr id="3" name="Picture 3"/>
             <wp:cNvGraphicFramePr>
               <a:graphicFrameLocks xmlns:a="http://schemas.openxmlformats.org/drawingml/2006/main" noChangeAspect="1"/>
             </wp:cNvGraphicFramePr>
@@ -181,7 +111,7 @@
                   <pic:spPr>
                     <a:xfrm>
                       <a:off x="0" y="0"/>
-                      <a:ext cx="5943600" cy="2771775"/>
+                      <a:ext cx="5943600" cy="2312670"/>
                     </a:xfrm>
                     <a:prstGeom prst="rect">
                       <a:avLst/>
@@ -194,18 +124,28 @@
         </w:drawing>
       </w:r>
     </w:p>
-    <w:p/>
-    <w:p/>
+    <w:p>
+      <w:pPr>
+        <w:pStyle w:val="ListParagraph"/>
+        <w:numPr>
+          <w:ilvl w:val="0"/>
+          <w:numId w:val="1"/>
+        </w:numPr>
+      </w:pPr>
+      <w:r>
+        <w:t>EC2 Instance</w:t>
+      </w:r>
+    </w:p>
     <w:p>
       <w:r>
         <w:rPr>
           <w:noProof/>
         </w:rPr>
         <w:drawing>
-          <wp:inline distT="0" distB="0" distL="0" distR="0" wp14:anchorId="280EB718" wp14:editId="4035D68C">
-            <wp:extent cx="5943600" cy="1581785"/>
-            <wp:effectExtent l="0" t="0" r="0" b="0"/>
-            <wp:docPr id="5" name="Picture 5"/>
+          <wp:inline distT="0" distB="0" distL="0" distR="0" wp14:anchorId="1F241D34" wp14:editId="510974EA">
+            <wp:extent cx="5943600" cy="2771775"/>
+            <wp:effectExtent l="0" t="0" r="0" b="9525"/>
+            <wp:docPr id="4" name="Picture 4"/>
             <wp:cNvGraphicFramePr>
               <a:graphicFrameLocks xmlns:a="http://schemas.openxmlformats.org/drawingml/2006/main" noChangeAspect="1"/>
             </wp:cNvGraphicFramePr>
@@ -225,7 +165,7 @@
                   <pic:spPr>
                     <a:xfrm>
                       <a:off x="0" y="0"/>
-                      <a:ext cx="5943600" cy="1581785"/>
+                      <a:ext cx="5943600" cy="2771775"/>
                     </a:xfrm>
                     <a:prstGeom prst="rect">
                       <a:avLst/>
@@ -238,21 +178,30 @@
         </w:drawing>
       </w:r>
     </w:p>
-    <w:p/>
-    <w:p/>
-    <w:p/>
-    <w:p/>
-    <w:p>
-      <w:r>
-        <w:rPr>
-          <w:noProof/>
-        </w:rPr>
+    <w:p>
+      <w:pPr>
+        <w:pStyle w:val="ListParagraph"/>
+        <w:numPr>
+          <w:ilvl w:val="0"/>
+          <w:numId w:val="1"/>
+        </w:numPr>
+      </w:pPr>
+      <w:r>
         <w:lastRenderedPageBreak/>
+        <w:t>Creating Volume</w:t>
+      </w:r>
+    </w:p>
+    <w:p/>
+    <w:p>
+      <w:r>
+        <w:rPr>
+          <w:noProof/>
+        </w:rPr>
         <w:drawing>
-          <wp:inline distT="0" distB="0" distL="0" distR="0" wp14:anchorId="48EDE539" wp14:editId="021E59EB">
-            <wp:extent cx="5943600" cy="2770505"/>
+          <wp:inline distT="0" distB="0" distL="0" distR="0" wp14:anchorId="280EB718" wp14:editId="4035D68C">
+            <wp:extent cx="5943600" cy="1581785"/>
             <wp:effectExtent l="0" t="0" r="0" b="0"/>
-            <wp:docPr id="6" name="Picture 6"/>
+            <wp:docPr id="5" name="Picture 5"/>
             <wp:cNvGraphicFramePr>
               <a:graphicFrameLocks xmlns:a="http://schemas.openxmlformats.org/drawingml/2006/main" noChangeAspect="1"/>
             </wp:cNvGraphicFramePr>
@@ -272,7 +221,7 @@
                   <pic:spPr>
                     <a:xfrm>
                       <a:off x="0" y="0"/>
-                      <a:ext cx="5943600" cy="2770505"/>
+                      <a:ext cx="5943600" cy="1581785"/>
                     </a:xfrm>
                     <a:prstGeom prst="rect">
                       <a:avLst/>
@@ -286,16 +235,30 @@
       </w:r>
     </w:p>
     <w:p/>
+    <w:p/>
+    <w:p>
+      <w:pPr>
+        <w:pStyle w:val="ListParagraph"/>
+        <w:numPr>
+          <w:ilvl w:val="0"/>
+          <w:numId w:val="1"/>
+        </w:numPr>
+      </w:pPr>
+      <w:r>
+        <w:t>Checking volume on CLI</w:t>
+      </w:r>
+    </w:p>
+    <w:p/>
     <w:p>
       <w:r>
         <w:rPr>
           <w:noProof/>
         </w:rPr>
         <w:drawing>
-          <wp:inline distT="0" distB="0" distL="0" distR="0" wp14:anchorId="7AD3E268" wp14:editId="6569DEB3">
-            <wp:extent cx="5943600" cy="2863850"/>
+          <wp:inline distT="0" distB="0" distL="0" distR="0" wp14:anchorId="48EDE539" wp14:editId="021E59EB">
+            <wp:extent cx="5943600" cy="2770505"/>
             <wp:effectExtent l="0" t="0" r="0" b="0"/>
-            <wp:docPr id="8" name="Picture 8"/>
+            <wp:docPr id="6" name="Picture 6"/>
             <wp:cNvGraphicFramePr>
               <a:graphicFrameLocks xmlns:a="http://schemas.openxmlformats.org/drawingml/2006/main" noChangeAspect="1"/>
             </wp:cNvGraphicFramePr>
@@ -315,7 +278,7 @@
                   <pic:spPr>
                     <a:xfrm>
                       <a:off x="0" y="0"/>
-                      <a:ext cx="5943600" cy="2863850"/>
+                      <a:ext cx="5943600" cy="2770505"/>
                     </a:xfrm>
                     <a:prstGeom prst="rect">
                       <a:avLst/>
@@ -329,17 +292,35 @@
       </w:r>
     </w:p>
     <w:p/>
-    <w:p>
-      <w:r>
-        <w:rPr>
-          <w:noProof/>
-        </w:rPr>
+    <w:p/>
+    <w:p/>
+    <w:p/>
+    <w:p/>
+    <w:p/>
+    <w:p/>
+    <w:p>
+      <w:pPr>
+        <w:pStyle w:val="ListParagraph"/>
+        <w:numPr>
+          <w:ilvl w:val="0"/>
+          <w:numId w:val="1"/>
+        </w:numPr>
+      </w:pPr>
+      <w:r>
         <w:lastRenderedPageBreak/>
+        <w:t>Changing file system from RAW to ext4.</w:t>
+      </w:r>
+    </w:p>
+    <w:p>
+      <w:r>
+        <w:rPr>
+          <w:noProof/>
+        </w:rPr>
         <w:drawing>
-          <wp:inline distT="0" distB="0" distL="0" distR="0" wp14:anchorId="702D5A72" wp14:editId="65F9D461">
-            <wp:extent cx="5943600" cy="2886710"/>
-            <wp:effectExtent l="0" t="0" r="0" b="8890"/>
-            <wp:docPr id="9" name="Picture 9"/>
+          <wp:inline distT="0" distB="0" distL="0" distR="0" wp14:anchorId="7AD3E268" wp14:editId="6569DEB3">
+            <wp:extent cx="5943600" cy="2863850"/>
+            <wp:effectExtent l="0" t="0" r="0" b="0"/>
+            <wp:docPr id="8" name="Picture 8"/>
             <wp:cNvGraphicFramePr>
               <a:graphicFrameLocks xmlns:a="http://schemas.openxmlformats.org/drawingml/2006/main" noChangeAspect="1"/>
             </wp:cNvGraphicFramePr>
@@ -359,6 +340,61 @@
                   <pic:spPr>
                     <a:xfrm>
                       <a:off x="0" y="0"/>
+                      <a:ext cx="5943600" cy="2863850"/>
+                    </a:xfrm>
+                    <a:prstGeom prst="rect">
+                      <a:avLst/>
+                    </a:prstGeom>
+                  </pic:spPr>
+                </pic:pic>
+              </a:graphicData>
+            </a:graphic>
+          </wp:inline>
+        </w:drawing>
+      </w:r>
+    </w:p>
+    <w:p/>
+    <w:p>
+      <w:pPr>
+        <w:pStyle w:val="ListParagraph"/>
+        <w:numPr>
+          <w:ilvl w:val="0"/>
+          <w:numId w:val="1"/>
+        </w:numPr>
+      </w:pPr>
+      <w:r>
+        <w:t>Mounting volume to /disk2</w:t>
+      </w:r>
+    </w:p>
+    <w:p>
+      <w:r>
+        <w:rPr>
+          <w:noProof/>
+        </w:rPr>
+        <w:drawing>
+          <wp:inline distT="0" distB="0" distL="0" distR="0" wp14:anchorId="702D5A72" wp14:editId="65F9D461">
+            <wp:extent cx="5943600" cy="2886710"/>
+            <wp:effectExtent l="0" t="0" r="0" b="8890"/>
+            <wp:docPr id="9" name="Picture 9"/>
+            <wp:cNvGraphicFramePr>
+              <a:graphicFrameLocks xmlns:a="http://schemas.openxmlformats.org/drawingml/2006/main" noChangeAspect="1"/>
+            </wp:cNvGraphicFramePr>
+            <a:graphic xmlns:a="http://schemas.openxmlformats.org/drawingml/2006/main">
+              <a:graphicData uri="http://schemas.openxmlformats.org/drawingml/2006/picture">
+                <pic:pic xmlns:pic="http://schemas.openxmlformats.org/drawingml/2006/picture">
+                  <pic:nvPicPr>
+                    <pic:cNvPr id="1" name=""/>
+                    <pic:cNvPicPr/>
+                  </pic:nvPicPr>
+                  <pic:blipFill>
+                    <a:blip r:embed="rId12"/>
+                    <a:stretch>
+                      <a:fillRect/>
+                    </a:stretch>
+                  </pic:blipFill>
+                  <pic:spPr>
+                    <a:xfrm>
+                      <a:off x="0" y="0"/>
                       <a:ext cx="5943600" cy="2886710"/>
                     </a:xfrm>
                     <a:prstGeom prst="rect">
@@ -372,6 +408,783 @@
         </w:drawing>
       </w:r>
     </w:p>
+    <w:p/>
+    <w:p/>
+    <w:p/>
+    <w:p/>
+    <w:p/>
+    <w:p>
+      <w:pPr>
+        <w:pStyle w:val="ListParagraph"/>
+        <w:numPr>
+          <w:ilvl w:val="0"/>
+          <w:numId w:val="1"/>
+        </w:numPr>
+      </w:pPr>
+      <w:r>
+        <w:lastRenderedPageBreak/>
+        <w:t>Volumes available on EC2 instance.</w:t>
+      </w:r>
+    </w:p>
+    <w:p>
+      <w:r>
+        <w:rPr>
+          <w:noProof/>
+        </w:rPr>
+        <w:drawing>
+          <wp:inline distT="0" distB="0" distL="0" distR="0" wp14:anchorId="5113A1F3" wp14:editId="43CA1B53">
+            <wp:extent cx="5943600" cy="2402205"/>
+            <wp:effectExtent l="0" t="0" r="0" b="0"/>
+            <wp:docPr id="10" name="Picture 10"/>
+            <wp:cNvGraphicFramePr>
+              <a:graphicFrameLocks xmlns:a="http://schemas.openxmlformats.org/drawingml/2006/main" noChangeAspect="1"/>
+            </wp:cNvGraphicFramePr>
+            <a:graphic xmlns:a="http://schemas.openxmlformats.org/drawingml/2006/main">
+              <a:graphicData uri="http://schemas.openxmlformats.org/drawingml/2006/picture">
+                <pic:pic xmlns:pic="http://schemas.openxmlformats.org/drawingml/2006/picture">
+                  <pic:nvPicPr>
+                    <pic:cNvPr id="1" name=""/>
+                    <pic:cNvPicPr/>
+                  </pic:nvPicPr>
+                  <pic:blipFill>
+                    <a:blip r:embed="rId13"/>
+                    <a:stretch>
+                      <a:fillRect/>
+                    </a:stretch>
+                  </pic:blipFill>
+                  <pic:spPr>
+                    <a:xfrm>
+                      <a:off x="0" y="0"/>
+                      <a:ext cx="5943600" cy="2402205"/>
+                    </a:xfrm>
+                    <a:prstGeom prst="rect">
+                      <a:avLst/>
+                    </a:prstGeom>
+                  </pic:spPr>
+                </pic:pic>
+              </a:graphicData>
+            </a:graphic>
+          </wp:inline>
+        </w:drawing>
+      </w:r>
+    </w:p>
+    <w:p/>
+    <w:p>
+      <w:pPr>
+        <w:pStyle w:val="ListParagraph"/>
+        <w:numPr>
+          <w:ilvl w:val="0"/>
+          <w:numId w:val="1"/>
+        </w:numPr>
+      </w:pPr>
+      <w:r>
+        <w:t xml:space="preserve">Unmounting volume from /disk2 </w:t>
+      </w:r>
+    </w:p>
+    <w:p>
+      <w:r>
+        <w:rPr>
+          <w:noProof/>
+        </w:rPr>
+        <w:drawing>
+          <wp:inline distT="0" distB="0" distL="0" distR="0" wp14:anchorId="5F9CA392" wp14:editId="7BD2EC12">
+            <wp:extent cx="5943600" cy="2884805"/>
+            <wp:effectExtent l="0" t="0" r="0" b="0"/>
+            <wp:docPr id="11" name="Picture 11"/>
+            <wp:cNvGraphicFramePr>
+              <a:graphicFrameLocks xmlns:a="http://schemas.openxmlformats.org/drawingml/2006/main" noChangeAspect="1"/>
+            </wp:cNvGraphicFramePr>
+            <a:graphic xmlns:a="http://schemas.openxmlformats.org/drawingml/2006/main">
+              <a:graphicData uri="http://schemas.openxmlformats.org/drawingml/2006/picture">
+                <pic:pic xmlns:pic="http://schemas.openxmlformats.org/drawingml/2006/picture">
+                  <pic:nvPicPr>
+                    <pic:cNvPr id="1" name=""/>
+                    <pic:cNvPicPr/>
+                  </pic:nvPicPr>
+                  <pic:blipFill>
+                    <a:blip r:embed="rId14"/>
+                    <a:stretch>
+                      <a:fillRect/>
+                    </a:stretch>
+                  </pic:blipFill>
+                  <pic:spPr>
+                    <a:xfrm>
+                      <a:off x="0" y="0"/>
+                      <a:ext cx="5943600" cy="2884805"/>
+                    </a:xfrm>
+                    <a:prstGeom prst="rect">
+                      <a:avLst/>
+                    </a:prstGeom>
+                  </pic:spPr>
+                </pic:pic>
+              </a:graphicData>
+            </a:graphic>
+          </wp:inline>
+        </w:drawing>
+      </w:r>
+    </w:p>
+    <w:p/>
+    <w:p/>
+    <w:p/>
+    <w:p/>
+    <w:p/>
+    <w:p/>
+    <w:p>
+      <w:pPr>
+        <w:pStyle w:val="ListParagraph"/>
+        <w:numPr>
+          <w:ilvl w:val="0"/>
+          <w:numId w:val="1"/>
+        </w:numPr>
+      </w:pPr>
+      <w:r>
+        <w:lastRenderedPageBreak/>
+        <w:t>Detaching Volume from EC2 instance and terminating EC2 instance.</w:t>
+      </w:r>
+    </w:p>
+    <w:p>
+      <w:r>
+        <w:rPr>
+          <w:noProof/>
+        </w:rPr>
+        <w:drawing>
+          <wp:inline distT="0" distB="0" distL="0" distR="0" wp14:anchorId="165035ED" wp14:editId="14711565">
+            <wp:extent cx="5943600" cy="2073910"/>
+            <wp:effectExtent l="0" t="0" r="0" b="2540"/>
+            <wp:docPr id="12" name="Picture 12"/>
+            <wp:cNvGraphicFramePr>
+              <a:graphicFrameLocks xmlns:a="http://schemas.openxmlformats.org/drawingml/2006/main" noChangeAspect="1"/>
+            </wp:cNvGraphicFramePr>
+            <a:graphic xmlns:a="http://schemas.openxmlformats.org/drawingml/2006/main">
+              <a:graphicData uri="http://schemas.openxmlformats.org/drawingml/2006/picture">
+                <pic:pic xmlns:pic="http://schemas.openxmlformats.org/drawingml/2006/picture">
+                  <pic:nvPicPr>
+                    <pic:cNvPr id="1" name=""/>
+                    <pic:cNvPicPr/>
+                  </pic:nvPicPr>
+                  <pic:blipFill>
+                    <a:blip r:embed="rId15"/>
+                    <a:stretch>
+                      <a:fillRect/>
+                    </a:stretch>
+                  </pic:blipFill>
+                  <pic:spPr>
+                    <a:xfrm>
+                      <a:off x="0" y="0"/>
+                      <a:ext cx="5943600" cy="2073910"/>
+                    </a:xfrm>
+                    <a:prstGeom prst="rect">
+                      <a:avLst/>
+                    </a:prstGeom>
+                  </pic:spPr>
+                </pic:pic>
+              </a:graphicData>
+            </a:graphic>
+          </wp:inline>
+        </w:drawing>
+      </w:r>
+    </w:p>
+    <w:p/>
+    <w:p/>
+    <w:p/>
+    <w:p/>
+    <w:p/>
+    <w:p/>
+    <w:p/>
+    <w:p/>
+    <w:p/>
+    <w:p>
+      <w:r>
+        <w:t xml:space="preserve">Demo-2 </w:t>
+      </w:r>
+    </w:p>
+    <w:p/>
+    <w:p>
+      <w:pPr>
+        <w:pStyle w:val="ListParagraph"/>
+        <w:numPr>
+          <w:ilvl w:val="0"/>
+          <w:numId w:val="2"/>
+        </w:numPr>
+      </w:pPr>
+      <w:r>
+        <w:t>Creating new EC2 instance</w:t>
+      </w:r>
+    </w:p>
+    <w:p>
+      <w:r>
+        <w:rPr>
+          <w:noProof/>
+        </w:rPr>
+        <w:drawing>
+          <wp:inline distT="0" distB="0" distL="0" distR="0" wp14:anchorId="290CF842" wp14:editId="332CE2DC">
+            <wp:extent cx="5943600" cy="1687195"/>
+            <wp:effectExtent l="0" t="0" r="0" b="8255"/>
+            <wp:docPr id="13" name="Picture 13"/>
+            <wp:cNvGraphicFramePr>
+              <a:graphicFrameLocks xmlns:a="http://schemas.openxmlformats.org/drawingml/2006/main" noChangeAspect="1"/>
+            </wp:cNvGraphicFramePr>
+            <a:graphic xmlns:a="http://schemas.openxmlformats.org/drawingml/2006/main">
+              <a:graphicData uri="http://schemas.openxmlformats.org/drawingml/2006/picture">
+                <pic:pic xmlns:pic="http://schemas.openxmlformats.org/drawingml/2006/picture">
+                  <pic:nvPicPr>
+                    <pic:cNvPr id="1" name=""/>
+                    <pic:cNvPicPr/>
+                  </pic:nvPicPr>
+                  <pic:blipFill>
+                    <a:blip r:embed="rId16"/>
+                    <a:stretch>
+                      <a:fillRect/>
+                    </a:stretch>
+                  </pic:blipFill>
+                  <pic:spPr>
+                    <a:xfrm>
+                      <a:off x="0" y="0"/>
+                      <a:ext cx="5943600" cy="1687195"/>
+                    </a:xfrm>
+                    <a:prstGeom prst="rect">
+                      <a:avLst/>
+                    </a:prstGeom>
+                  </pic:spPr>
+                </pic:pic>
+              </a:graphicData>
+            </a:graphic>
+          </wp:inline>
+        </w:drawing>
+      </w:r>
+    </w:p>
+    <w:p/>
+    <w:p/>
+    <w:p>
+      <w:pPr>
+        <w:pStyle w:val="ListParagraph"/>
+        <w:numPr>
+          <w:ilvl w:val="0"/>
+          <w:numId w:val="2"/>
+        </w:numPr>
+      </w:pPr>
+      <w:r>
+        <w:lastRenderedPageBreak/>
+        <w:t>Adding and attaching new volume to ec2 instance.</w:t>
+      </w:r>
+    </w:p>
+    <w:p>
+      <w:r>
+        <w:rPr>
+          <w:noProof/>
+        </w:rPr>
+        <w:drawing>
+          <wp:inline distT="0" distB="0" distL="0" distR="0" wp14:anchorId="2F8CF26E" wp14:editId="219826A5">
+            <wp:extent cx="5943600" cy="2315845"/>
+            <wp:effectExtent l="0" t="0" r="0" b="8255"/>
+            <wp:docPr id="14" name="Picture 14"/>
+            <wp:cNvGraphicFramePr>
+              <a:graphicFrameLocks xmlns:a="http://schemas.openxmlformats.org/drawingml/2006/main" noChangeAspect="1"/>
+            </wp:cNvGraphicFramePr>
+            <a:graphic xmlns:a="http://schemas.openxmlformats.org/drawingml/2006/main">
+              <a:graphicData uri="http://schemas.openxmlformats.org/drawingml/2006/picture">
+                <pic:pic xmlns:pic="http://schemas.openxmlformats.org/drawingml/2006/picture">
+                  <pic:nvPicPr>
+                    <pic:cNvPr id="1" name=""/>
+                    <pic:cNvPicPr/>
+                  </pic:nvPicPr>
+                  <pic:blipFill>
+                    <a:blip r:embed="rId17"/>
+                    <a:stretch>
+                      <a:fillRect/>
+                    </a:stretch>
+                  </pic:blipFill>
+                  <pic:spPr>
+                    <a:xfrm>
+                      <a:off x="0" y="0"/>
+                      <a:ext cx="5943600" cy="2315845"/>
+                    </a:xfrm>
+                    <a:prstGeom prst="rect">
+                      <a:avLst/>
+                    </a:prstGeom>
+                  </pic:spPr>
+                </pic:pic>
+              </a:graphicData>
+            </a:graphic>
+          </wp:inline>
+        </w:drawing>
+      </w:r>
+    </w:p>
+    <w:p/>
+    <w:p>
+      <w:pPr>
+        <w:pStyle w:val="ListParagraph"/>
+        <w:numPr>
+          <w:ilvl w:val="0"/>
+          <w:numId w:val="2"/>
+        </w:numPr>
+      </w:pPr>
+      <w:r>
+        <w:t>Changing the file system from RAW to ext4.</w:t>
+      </w:r>
+    </w:p>
+    <w:p>
+      <w:r>
+        <w:rPr>
+          <w:noProof/>
+        </w:rPr>
+        <w:drawing>
+          <wp:inline distT="0" distB="0" distL="0" distR="0" wp14:anchorId="4CA15809" wp14:editId="562701DB">
+            <wp:extent cx="5943600" cy="2809240"/>
+            <wp:effectExtent l="0" t="0" r="0" b="0"/>
+            <wp:docPr id="15" name="Picture 15"/>
+            <wp:cNvGraphicFramePr>
+              <a:graphicFrameLocks xmlns:a="http://schemas.openxmlformats.org/drawingml/2006/main" noChangeAspect="1"/>
+            </wp:cNvGraphicFramePr>
+            <a:graphic xmlns:a="http://schemas.openxmlformats.org/drawingml/2006/main">
+              <a:graphicData uri="http://schemas.openxmlformats.org/drawingml/2006/picture">
+                <pic:pic xmlns:pic="http://schemas.openxmlformats.org/drawingml/2006/picture">
+                  <pic:nvPicPr>
+                    <pic:cNvPr id="1" name=""/>
+                    <pic:cNvPicPr/>
+                  </pic:nvPicPr>
+                  <pic:blipFill>
+                    <a:blip r:embed="rId18"/>
+                    <a:stretch>
+                      <a:fillRect/>
+                    </a:stretch>
+                  </pic:blipFill>
+                  <pic:spPr>
+                    <a:xfrm>
+                      <a:off x="0" y="0"/>
+                      <a:ext cx="5943600" cy="2809240"/>
+                    </a:xfrm>
+                    <a:prstGeom prst="rect">
+                      <a:avLst/>
+                    </a:prstGeom>
+                  </pic:spPr>
+                </pic:pic>
+              </a:graphicData>
+            </a:graphic>
+          </wp:inline>
+        </w:drawing>
+      </w:r>
+    </w:p>
+    <w:p/>
+    <w:p/>
+    <w:p/>
+    <w:p/>
+    <w:p/>
+    <w:p/>
+    <w:p/>
+    <w:p>
+      <w:pPr>
+        <w:pStyle w:val="ListParagraph"/>
+        <w:numPr>
+          <w:ilvl w:val="0"/>
+          <w:numId w:val="2"/>
+        </w:numPr>
+      </w:pPr>
+      <w:r>
+        <w:lastRenderedPageBreak/>
+        <w:t>Adding file in /disk3.</w:t>
+      </w:r>
+    </w:p>
+    <w:p>
+      <w:r>
+        <w:rPr>
+          <w:noProof/>
+        </w:rPr>
+        <w:drawing>
+          <wp:inline distT="0" distB="0" distL="0" distR="0" wp14:anchorId="20ED8395" wp14:editId="5F5A88FF">
+            <wp:extent cx="5943600" cy="2812415"/>
+            <wp:effectExtent l="0" t="0" r="0" b="6985"/>
+            <wp:docPr id="16" name="Picture 16"/>
+            <wp:cNvGraphicFramePr>
+              <a:graphicFrameLocks xmlns:a="http://schemas.openxmlformats.org/drawingml/2006/main" noChangeAspect="1"/>
+            </wp:cNvGraphicFramePr>
+            <a:graphic xmlns:a="http://schemas.openxmlformats.org/drawingml/2006/main">
+              <a:graphicData uri="http://schemas.openxmlformats.org/drawingml/2006/picture">
+                <pic:pic xmlns:pic="http://schemas.openxmlformats.org/drawingml/2006/picture">
+                  <pic:nvPicPr>
+                    <pic:cNvPr id="1" name=""/>
+                    <pic:cNvPicPr/>
+                  </pic:nvPicPr>
+                  <pic:blipFill>
+                    <a:blip r:embed="rId19"/>
+                    <a:stretch>
+                      <a:fillRect/>
+                    </a:stretch>
+                  </pic:blipFill>
+                  <pic:spPr>
+                    <a:xfrm>
+                      <a:off x="0" y="0"/>
+                      <a:ext cx="5943600" cy="2812415"/>
+                    </a:xfrm>
+                    <a:prstGeom prst="rect">
+                      <a:avLst/>
+                    </a:prstGeom>
+                  </pic:spPr>
+                </pic:pic>
+              </a:graphicData>
+            </a:graphic>
+          </wp:inline>
+        </w:drawing>
+      </w:r>
+    </w:p>
+    <w:p/>
+    <w:p>
+      <w:pPr>
+        <w:pStyle w:val="ListParagraph"/>
+        <w:numPr>
+          <w:ilvl w:val="0"/>
+          <w:numId w:val="2"/>
+        </w:numPr>
+      </w:pPr>
+      <w:r>
+        <w:t>Creating Snapshot from Console.</w:t>
+      </w:r>
+    </w:p>
+    <w:p>
+      <w:r>
+        <w:rPr>
+          <w:noProof/>
+        </w:rPr>
+        <w:drawing>
+          <wp:inline distT="0" distB="0" distL="0" distR="0" wp14:anchorId="354D1AEC" wp14:editId="03D9F3A9">
+            <wp:extent cx="5943600" cy="1588770"/>
+            <wp:effectExtent l="0" t="0" r="0" b="0"/>
+            <wp:docPr id="17" name="Picture 17"/>
+            <wp:cNvGraphicFramePr>
+              <a:graphicFrameLocks xmlns:a="http://schemas.openxmlformats.org/drawingml/2006/main" noChangeAspect="1"/>
+            </wp:cNvGraphicFramePr>
+            <a:graphic xmlns:a="http://schemas.openxmlformats.org/drawingml/2006/main">
+              <a:graphicData uri="http://schemas.openxmlformats.org/drawingml/2006/picture">
+                <pic:pic xmlns:pic="http://schemas.openxmlformats.org/drawingml/2006/picture">
+                  <pic:nvPicPr>
+                    <pic:cNvPr id="1" name=""/>
+                    <pic:cNvPicPr/>
+                  </pic:nvPicPr>
+                  <pic:blipFill>
+                    <a:blip r:embed="rId20"/>
+                    <a:stretch>
+                      <a:fillRect/>
+                    </a:stretch>
+                  </pic:blipFill>
+                  <pic:spPr>
+                    <a:xfrm>
+                      <a:off x="0" y="0"/>
+                      <a:ext cx="5943600" cy="1588770"/>
+                    </a:xfrm>
+                    <a:prstGeom prst="rect">
+                      <a:avLst/>
+                    </a:prstGeom>
+                  </pic:spPr>
+                </pic:pic>
+              </a:graphicData>
+            </a:graphic>
+          </wp:inline>
+        </w:drawing>
+      </w:r>
+    </w:p>
+    <w:p/>
+    <w:p/>
+    <w:p/>
+    <w:p/>
+    <w:p/>
+    <w:p/>
+    <w:p/>
+    <w:p/>
+    <w:p/>
+    <w:p>
+      <w:pPr>
+        <w:pStyle w:val="ListParagraph"/>
+        <w:numPr>
+          <w:ilvl w:val="0"/>
+          <w:numId w:val="2"/>
+        </w:numPr>
+      </w:pPr>
+      <w:r>
+        <w:lastRenderedPageBreak/>
+        <w:t>Snapshot creation.</w:t>
+      </w:r>
+    </w:p>
+    <w:p>
+      <w:r>
+        <w:rPr>
+          <w:noProof/>
+        </w:rPr>
+        <w:drawing>
+          <wp:inline distT="0" distB="0" distL="0" distR="0" wp14:anchorId="260047D3" wp14:editId="24EB0A85">
+            <wp:extent cx="5943600" cy="2702560"/>
+            <wp:effectExtent l="0" t="0" r="0" b="2540"/>
+            <wp:docPr id="18" name="Picture 18"/>
+            <wp:cNvGraphicFramePr>
+              <a:graphicFrameLocks xmlns:a="http://schemas.openxmlformats.org/drawingml/2006/main" noChangeAspect="1"/>
+            </wp:cNvGraphicFramePr>
+            <a:graphic xmlns:a="http://schemas.openxmlformats.org/drawingml/2006/main">
+              <a:graphicData uri="http://schemas.openxmlformats.org/drawingml/2006/picture">
+                <pic:pic xmlns:pic="http://schemas.openxmlformats.org/drawingml/2006/picture">
+                  <pic:nvPicPr>
+                    <pic:cNvPr id="1" name=""/>
+                    <pic:cNvPicPr/>
+                  </pic:nvPicPr>
+                  <pic:blipFill>
+                    <a:blip r:embed="rId21"/>
+                    <a:stretch>
+                      <a:fillRect/>
+                    </a:stretch>
+                  </pic:blipFill>
+                  <pic:spPr>
+                    <a:xfrm>
+                      <a:off x="0" y="0"/>
+                      <a:ext cx="5943600" cy="2702560"/>
+                    </a:xfrm>
+                    <a:prstGeom prst="rect">
+                      <a:avLst/>
+                    </a:prstGeom>
+                  </pic:spPr>
+                </pic:pic>
+              </a:graphicData>
+            </a:graphic>
+          </wp:inline>
+        </w:drawing>
+      </w:r>
+    </w:p>
+    <w:p/>
+    <w:p>
+      <w:pPr>
+        <w:pStyle w:val="ListParagraph"/>
+        <w:numPr>
+          <w:ilvl w:val="0"/>
+          <w:numId w:val="2"/>
+        </w:numPr>
+      </w:pPr>
+      <w:r>
+        <w:t>Creating new volume from Snapshot.</w:t>
+      </w:r>
+    </w:p>
+    <w:p>
+      <w:r>
+        <w:rPr>
+          <w:noProof/>
+        </w:rPr>
+        <w:drawing>
+          <wp:inline distT="0" distB="0" distL="0" distR="0" wp14:anchorId="21901B93" wp14:editId="5018BC51">
+            <wp:extent cx="5943600" cy="2077085"/>
+            <wp:effectExtent l="0" t="0" r="0" b="0"/>
+            <wp:docPr id="19" name="Picture 19"/>
+            <wp:cNvGraphicFramePr>
+              <a:graphicFrameLocks xmlns:a="http://schemas.openxmlformats.org/drawingml/2006/main" noChangeAspect="1"/>
+            </wp:cNvGraphicFramePr>
+            <a:graphic xmlns:a="http://schemas.openxmlformats.org/drawingml/2006/main">
+              <a:graphicData uri="http://schemas.openxmlformats.org/drawingml/2006/picture">
+                <pic:pic xmlns:pic="http://schemas.openxmlformats.org/drawingml/2006/picture">
+                  <pic:nvPicPr>
+                    <pic:cNvPr id="1" name=""/>
+                    <pic:cNvPicPr/>
+                  </pic:nvPicPr>
+                  <pic:blipFill>
+                    <a:blip r:embed="rId22"/>
+                    <a:stretch>
+                      <a:fillRect/>
+                    </a:stretch>
+                  </pic:blipFill>
+                  <pic:spPr>
+                    <a:xfrm>
+                      <a:off x="0" y="0"/>
+                      <a:ext cx="5943600" cy="2077085"/>
+                    </a:xfrm>
+                    <a:prstGeom prst="rect">
+                      <a:avLst/>
+                    </a:prstGeom>
+                  </pic:spPr>
+                </pic:pic>
+              </a:graphicData>
+            </a:graphic>
+          </wp:inline>
+        </w:drawing>
+      </w:r>
+    </w:p>
+    <w:p/>
+    <w:p/>
+    <w:p/>
+    <w:p/>
+    <w:p/>
+    <w:p/>
+    <w:p/>
+    <w:p/>
+    <w:p>
+      <w:pPr>
+        <w:pStyle w:val="ListParagraph"/>
+        <w:numPr>
+          <w:ilvl w:val="0"/>
+          <w:numId w:val="2"/>
+        </w:numPr>
+      </w:pPr>
+      <w:r>
+        <w:lastRenderedPageBreak/>
+        <w:t>File not present in new volume as file creation was done after snapshot creation.</w:t>
+      </w:r>
+    </w:p>
+    <w:p>
+      <w:r>
+        <w:rPr>
+          <w:noProof/>
+        </w:rPr>
+        <w:drawing>
+          <wp:inline distT="0" distB="0" distL="0" distR="0" wp14:anchorId="4E68DB3D" wp14:editId="117965EE">
+            <wp:extent cx="5943600" cy="2798445"/>
+            <wp:effectExtent l="0" t="0" r="0" b="1905"/>
+            <wp:docPr id="20" name="Picture 20"/>
+            <wp:cNvGraphicFramePr>
+              <a:graphicFrameLocks xmlns:a="http://schemas.openxmlformats.org/drawingml/2006/main" noChangeAspect="1"/>
+            </wp:cNvGraphicFramePr>
+            <a:graphic xmlns:a="http://schemas.openxmlformats.org/drawingml/2006/main">
+              <a:graphicData uri="http://schemas.openxmlformats.org/drawingml/2006/picture">
+                <pic:pic xmlns:pic="http://schemas.openxmlformats.org/drawingml/2006/picture">
+                  <pic:nvPicPr>
+                    <pic:cNvPr id="1" name=""/>
+                    <pic:cNvPicPr/>
+                  </pic:nvPicPr>
+                  <pic:blipFill>
+                    <a:blip r:embed="rId23"/>
+                    <a:stretch>
+                      <a:fillRect/>
+                    </a:stretch>
+                  </pic:blipFill>
+                  <pic:spPr>
+                    <a:xfrm>
+                      <a:off x="0" y="0"/>
+                      <a:ext cx="5943600" cy="2798445"/>
+                    </a:xfrm>
+                    <a:prstGeom prst="rect">
+                      <a:avLst/>
+                    </a:prstGeom>
+                  </pic:spPr>
+                </pic:pic>
+              </a:graphicData>
+            </a:graphic>
+          </wp:inline>
+        </w:drawing>
+      </w:r>
+    </w:p>
+    <w:p/>
+    <w:p>
+      <w:pPr>
+        <w:pStyle w:val="ListParagraph"/>
+        <w:numPr>
+          <w:ilvl w:val="0"/>
+          <w:numId w:val="2"/>
+        </w:numPr>
+      </w:pPr>
+      <w:r>
+        <w:t>Creating new Snapshot of Disk5.</w:t>
+      </w:r>
+    </w:p>
+    <w:p/>
+    <w:p/>
+    <w:p>
+      <w:r>
+        <w:rPr>
+          <w:noProof/>
+        </w:rPr>
+        <w:drawing>
+          <wp:inline distT="0" distB="0" distL="0" distR="0" wp14:anchorId="319C985F" wp14:editId="16E319ED">
+            <wp:extent cx="5943600" cy="1570990"/>
+            <wp:effectExtent l="0" t="0" r="0" b="0"/>
+            <wp:docPr id="22" name="Picture 22"/>
+            <wp:cNvGraphicFramePr>
+              <a:graphicFrameLocks xmlns:a="http://schemas.openxmlformats.org/drawingml/2006/main" noChangeAspect="1"/>
+            </wp:cNvGraphicFramePr>
+            <a:graphic xmlns:a="http://schemas.openxmlformats.org/drawingml/2006/main">
+              <a:graphicData uri="http://schemas.openxmlformats.org/drawingml/2006/picture">
+                <pic:pic xmlns:pic="http://schemas.openxmlformats.org/drawingml/2006/picture">
+                  <pic:nvPicPr>
+                    <pic:cNvPr id="1" name=""/>
+                    <pic:cNvPicPr/>
+                  </pic:nvPicPr>
+                  <pic:blipFill>
+                    <a:blip r:embed="rId24"/>
+                    <a:stretch>
+                      <a:fillRect/>
+                    </a:stretch>
+                  </pic:blipFill>
+                  <pic:spPr>
+                    <a:xfrm>
+                      <a:off x="0" y="0"/>
+                      <a:ext cx="5943600" cy="1570990"/>
+                    </a:xfrm>
+                    <a:prstGeom prst="rect">
+                      <a:avLst/>
+                    </a:prstGeom>
+                  </pic:spPr>
+                </pic:pic>
+              </a:graphicData>
+            </a:graphic>
+          </wp:inline>
+        </w:drawing>
+      </w:r>
+    </w:p>
+    <w:p/>
+    <w:p/>
+    <w:p/>
+    <w:p/>
+    <w:p/>
+    <w:p/>
+    <w:p/>
+    <w:p/>
+    <w:p>
+      <w:pPr>
+        <w:pStyle w:val="ListParagraph"/>
+        <w:numPr>
+          <w:ilvl w:val="0"/>
+          <w:numId w:val="2"/>
+        </w:numPr>
+      </w:pPr>
+      <w:r>
+        <w:lastRenderedPageBreak/>
+        <w:t>Mounting new volume to /Disk5 and new_hello.txt is present under it.</w:t>
+      </w:r>
+    </w:p>
+    <w:p>
+      <w:r>
+        <w:rPr>
+          <w:noProof/>
+        </w:rPr>
+        <w:drawing>
+          <wp:inline distT="0" distB="0" distL="0" distR="0" wp14:anchorId="78BC870B" wp14:editId="451F61E2">
+            <wp:extent cx="5943600" cy="2869565"/>
+            <wp:effectExtent l="0" t="0" r="0" b="6985"/>
+            <wp:docPr id="23" name="Picture 23"/>
+            <wp:cNvGraphicFramePr>
+              <a:graphicFrameLocks xmlns:a="http://schemas.openxmlformats.org/drawingml/2006/main" noChangeAspect="1"/>
+            </wp:cNvGraphicFramePr>
+            <a:graphic xmlns:a="http://schemas.openxmlformats.org/drawingml/2006/main">
+              <a:graphicData uri="http://schemas.openxmlformats.org/drawingml/2006/picture">
+                <pic:pic xmlns:pic="http://schemas.openxmlformats.org/drawingml/2006/picture">
+                  <pic:nvPicPr>
+                    <pic:cNvPr id="1" name=""/>
+                    <pic:cNvPicPr/>
+                  </pic:nvPicPr>
+                  <pic:blipFill>
+                    <a:blip r:embed="rId25"/>
+                    <a:stretch>
+                      <a:fillRect/>
+                    </a:stretch>
+                  </pic:blipFill>
+                  <pic:spPr>
+                    <a:xfrm>
+                      <a:off x="0" y="0"/>
+                      <a:ext cx="5943600" cy="2869565"/>
+                    </a:xfrm>
+                    <a:prstGeom prst="rect">
+                      <a:avLst/>
+                    </a:prstGeom>
+                  </pic:spPr>
+                </pic:pic>
+              </a:graphicData>
+            </a:graphic>
+          </wp:inline>
+        </w:drawing>
+      </w:r>
+    </w:p>
+    <w:p/>
     <w:sectPr>
       <w:pgSz w:w="12240" w:h="15840"/>
       <w:pgMar w:top="1440" w:right="1440" w:bottom="1440" w:left="1440" w:header="720" w:footer="720" w:gutter="0"/>
@@ -380,6 +1193,195 @@
     </w:sectPr>
   </w:body>
 </w:document>
+</file>
+
+<file path=word/numbering.xml><?xml version="1.0" encoding="utf-8"?>
+<w:numbering xmlns:wpc="http://schemas.microsoft.com/office/word/2010/wordprocessingCanvas" xmlns:cx="http://schemas.microsoft.com/office/drawing/2014/chartex" xmlns:cx1="http://schemas.microsoft.com/office/drawing/2015/9/8/chartex" xmlns:cx2="http://schemas.microsoft.com/office/drawing/2015/10/21/chartex" xmlns:cx3="http://schemas.microsoft.com/office/drawing/2016/5/9/chartex" xmlns:cx4="http://schemas.microsoft.com/office/drawing/2016/5/10/chartex" xmlns:cx5="http://schemas.microsoft.com/office/drawing/2016/5/11/chartex" xmlns:cx6="http://schemas.microsoft.com/office/drawing/2016/5/12/chartex" xmlns:cx7="http://schemas.microsoft.com/office/drawing/2016/5/13/chartex" xmlns:cx8="http://schemas.microsoft.com/office/drawing/2016/5/14/chartex" xmlns:mc="http://schemas.openxmlformats.org/markup-compatibility/2006" xmlns:aink="http://schemas.microsoft.com/office/drawing/2016/ink" xmlns:am3d="http://schemas.microsoft.com/office/drawing/2017/model3d" xmlns:o="urn:schemas-microsoft-com:office:office" xmlns:r="http://schemas.openxmlformats.org/officeDocument/2006/relationships" xmlns:m="http://schemas.openxmlformats.org/officeDocument/2006/math" xmlns:v="urn:schemas-microsoft-com:vml" xmlns:wp14="http://schemas.microsoft.com/office/word/2010/wordprocessingDrawing" xmlns:wp="http://schemas.openxmlformats.org/drawingml/2006/wordprocessingDrawing" xmlns:w10="urn:schemas-microsoft-com:office:word" xmlns:w="http://schemas.openxmlformats.org/wordprocessingml/2006/main" xmlns:w14="http://schemas.microsoft.com/office/word/2010/wordml" xmlns:w15="http://schemas.microsoft.com/office/word/2012/wordml" xmlns:w16cex="http://schemas.microsoft.com/office/word/2018/wordml/cex" xmlns:w16cid="http://schemas.microsoft.com/office/word/2016/wordml/cid" xmlns:w16="http://schemas.microsoft.com/office/word/2018/wordml" xmlns:w16sdtdh="http://schemas.microsoft.com/office/word/2020/wordml/sdtdatahash" xmlns:w16se="http://schemas.microsoft.com/office/word/2015/wordml/symex" xmlns:wpg="http://schemas.microsoft.com/office/word/2010/wordprocessingGroup" xmlns:wpi="http://schemas.microsoft.com/office/word/2010/wordprocessingInk" xmlns:wne="http://schemas.microsoft.com/office/word/2006/wordml" xmlns:wps="http://schemas.microsoft.com/office/word/2010/wordprocessingShape" mc:Ignorable="w14 w15 w16se w16cid w16 w16cex w16sdtdh wp14">
+  <w:abstractNum w:abstractNumId="0" w15:restartNumberingAfterBreak="0">
+    <w:nsid w:val="323E3F23"/>
+    <w:multiLevelType w:val="hybridMultilevel"/>
+    <w:tmpl w:val="04C0853E"/>
+    <w:lvl w:ilvl="0" w:tplc="0409000F">
+      <w:start w:val="1"/>
+      <w:numFmt w:val="decimal"/>
+      <w:lvlText w:val="%1."/>
+      <w:lvlJc w:val="left"/>
+      <w:pPr>
+        <w:ind w:left="720" w:hanging="360"/>
+      </w:pPr>
+      <w:rPr>
+        <w:rFonts w:hint="default"/>
+      </w:rPr>
+    </w:lvl>
+    <w:lvl w:ilvl="1" w:tplc="04090019" w:tentative="1">
+      <w:start w:val="1"/>
+      <w:numFmt w:val="lowerLetter"/>
+      <w:lvlText w:val="%2."/>
+      <w:lvlJc w:val="left"/>
+      <w:pPr>
+        <w:ind w:left="1440" w:hanging="360"/>
+      </w:pPr>
+    </w:lvl>
+    <w:lvl w:ilvl="2" w:tplc="0409001B" w:tentative="1">
+      <w:start w:val="1"/>
+      <w:numFmt w:val="lowerRoman"/>
+      <w:lvlText w:val="%3."/>
+      <w:lvlJc w:val="right"/>
+      <w:pPr>
+        <w:ind w:left="2160" w:hanging="180"/>
+      </w:pPr>
+    </w:lvl>
+    <w:lvl w:ilvl="3" w:tplc="0409000F" w:tentative="1">
+      <w:start w:val="1"/>
+      <w:numFmt w:val="decimal"/>
+      <w:lvlText w:val="%4."/>
+      <w:lvlJc w:val="left"/>
+      <w:pPr>
+        <w:ind w:left="2880" w:hanging="360"/>
+      </w:pPr>
+    </w:lvl>
+    <w:lvl w:ilvl="4" w:tplc="04090019" w:tentative="1">
+      <w:start w:val="1"/>
+      <w:numFmt w:val="lowerLetter"/>
+      <w:lvlText w:val="%5."/>
+      <w:lvlJc w:val="left"/>
+      <w:pPr>
+        <w:ind w:left="3600" w:hanging="360"/>
+      </w:pPr>
+    </w:lvl>
+    <w:lvl w:ilvl="5" w:tplc="0409001B" w:tentative="1">
+      <w:start w:val="1"/>
+      <w:numFmt w:val="lowerRoman"/>
+      <w:lvlText w:val="%6."/>
+      <w:lvlJc w:val="right"/>
+      <w:pPr>
+        <w:ind w:left="4320" w:hanging="180"/>
+      </w:pPr>
+    </w:lvl>
+    <w:lvl w:ilvl="6" w:tplc="0409000F" w:tentative="1">
+      <w:start w:val="1"/>
+      <w:numFmt w:val="decimal"/>
+      <w:lvlText w:val="%7."/>
+      <w:lvlJc w:val="left"/>
+      <w:pPr>
+        <w:ind w:left="5040" w:hanging="360"/>
+      </w:pPr>
+    </w:lvl>
+    <w:lvl w:ilvl="7" w:tplc="04090019" w:tentative="1">
+      <w:start w:val="1"/>
+      <w:numFmt w:val="lowerLetter"/>
+      <w:lvlText w:val="%8."/>
+      <w:lvlJc w:val="left"/>
+      <w:pPr>
+        <w:ind w:left="5760" w:hanging="360"/>
+      </w:pPr>
+    </w:lvl>
+    <w:lvl w:ilvl="8" w:tplc="0409001B" w:tentative="1">
+      <w:start w:val="1"/>
+      <w:numFmt w:val="lowerRoman"/>
+      <w:lvlText w:val="%9."/>
+      <w:lvlJc w:val="right"/>
+      <w:pPr>
+        <w:ind w:left="6480" w:hanging="180"/>
+      </w:pPr>
+    </w:lvl>
+  </w:abstractNum>
+  <w:abstractNum w:abstractNumId="1" w15:restartNumberingAfterBreak="0">
+    <w:nsid w:val="420613CA"/>
+    <w:multiLevelType w:val="hybridMultilevel"/>
+    <w:tmpl w:val="47F85C00"/>
+    <w:lvl w:ilvl="0" w:tplc="0409000F">
+      <w:start w:val="1"/>
+      <w:numFmt w:val="decimal"/>
+      <w:lvlText w:val="%1."/>
+      <w:lvlJc w:val="left"/>
+      <w:pPr>
+        <w:ind w:left="720" w:hanging="360"/>
+      </w:pPr>
+      <w:rPr>
+        <w:rFonts w:hint="default"/>
+      </w:rPr>
+    </w:lvl>
+    <w:lvl w:ilvl="1" w:tplc="04090019" w:tentative="1">
+      <w:start w:val="1"/>
+      <w:numFmt w:val="lowerLetter"/>
+      <w:lvlText w:val="%2."/>
+      <w:lvlJc w:val="left"/>
+      <w:pPr>
+        <w:ind w:left="1440" w:hanging="360"/>
+      </w:pPr>
+    </w:lvl>
+    <w:lvl w:ilvl="2" w:tplc="0409001B" w:tentative="1">
+      <w:start w:val="1"/>
+      <w:numFmt w:val="lowerRoman"/>
+      <w:lvlText w:val="%3."/>
+      <w:lvlJc w:val="right"/>
+      <w:pPr>
+        <w:ind w:left="2160" w:hanging="180"/>
+      </w:pPr>
+    </w:lvl>
+    <w:lvl w:ilvl="3" w:tplc="0409000F" w:tentative="1">
+      <w:start w:val="1"/>
+      <w:numFmt w:val="decimal"/>
+      <w:lvlText w:val="%4."/>
+      <w:lvlJc w:val="left"/>
+      <w:pPr>
+        <w:ind w:left="2880" w:hanging="360"/>
+      </w:pPr>
+    </w:lvl>
+    <w:lvl w:ilvl="4" w:tplc="04090019" w:tentative="1">
+      <w:start w:val="1"/>
+      <w:numFmt w:val="lowerLetter"/>
+      <w:lvlText w:val="%5."/>
+      <w:lvlJc w:val="left"/>
+      <w:pPr>
+        <w:ind w:left="3600" w:hanging="360"/>
+      </w:pPr>
+    </w:lvl>
+    <w:lvl w:ilvl="5" w:tplc="0409001B" w:tentative="1">
+      <w:start w:val="1"/>
+      <w:numFmt w:val="lowerRoman"/>
+      <w:lvlText w:val="%6."/>
+      <w:lvlJc w:val="right"/>
+      <w:pPr>
+        <w:ind w:left="4320" w:hanging="180"/>
+      </w:pPr>
+    </w:lvl>
+    <w:lvl w:ilvl="6" w:tplc="0409000F" w:tentative="1">
+      <w:start w:val="1"/>
+      <w:numFmt w:val="decimal"/>
+      <w:lvlText w:val="%7."/>
+      <w:lvlJc w:val="left"/>
+      <w:pPr>
+        <w:ind w:left="5040" w:hanging="360"/>
+      </w:pPr>
+    </w:lvl>
+    <w:lvl w:ilvl="7" w:tplc="04090019" w:tentative="1">
+      <w:start w:val="1"/>
+      <w:numFmt w:val="lowerLetter"/>
+      <w:lvlText w:val="%8."/>
+      <w:lvlJc w:val="left"/>
+      <w:pPr>
+        <w:ind w:left="5760" w:hanging="360"/>
+      </w:pPr>
+    </w:lvl>
+    <w:lvl w:ilvl="8" w:tplc="0409001B" w:tentative="1">
+      <w:start w:val="1"/>
+      <w:numFmt w:val="lowerRoman"/>
+      <w:lvlText w:val="%9."/>
+      <w:lvlJc w:val="right"/>
+      <w:pPr>
+        <w:ind w:left="6480" w:hanging="180"/>
+      </w:pPr>
+    </w:lvl>
+  </w:abstractNum>
+  <w:num w:numId="1">
+    <w:abstractNumId w:val="1"/>
+  </w:num>
+  <w:num w:numId="2">
+    <w:abstractNumId w:val="0"/>
+  </w:num>
+</w:numbering>
 </file>
 
 <file path=word/styles.xml><?xml version="1.0" encoding="utf-8"?>
@@ -808,6 +1810,17 @@
     <w:semiHidden/>
     <w:unhideWhenUsed/>
   </w:style>
+  <w:style w:type="paragraph" w:styleId="ListParagraph">
+    <w:name w:val="List Paragraph"/>
+    <w:basedOn w:val="Normal"/>
+    <w:uiPriority w:val="34"/>
+    <w:qFormat/>
+    <w:rsid w:val="004244AA"/>
+    <w:pPr>
+      <w:ind w:left="720"/>
+      <w:contextualSpacing/>
+    </w:pPr>
+  </w:style>
 </w:styles>
 </file>
 
@@ -1104,4 +2117,16 @@
     </a:ext>
   </a:extLst>
 </a:theme>
+</file>
+
+<file path=customXml/item1.xml><?xml version="1.0" encoding="utf-8"?>
+<b:Sources xmlns:b="http://schemas.openxmlformats.org/officeDocument/2006/bibliography" xmlns="http://schemas.openxmlformats.org/officeDocument/2006/bibliography" SelectedStyle="\APASixthEditionOfficeOnline.xsl" StyleName="APA" Version="6"/>
+</file>
+
+<file path=customXml/itemProps1.xml><?xml version="1.0" encoding="utf-8"?>
+<ds:datastoreItem xmlns:ds="http://schemas.openxmlformats.org/officeDocument/2006/customXml" ds:itemID="{EBFEDDE9-B945-4295-8B50-4D4C6204E7B3}">
+  <ds:schemaRefs>
+    <ds:schemaRef ds:uri="http://schemas.openxmlformats.org/officeDocument/2006/bibliography"/>
+  </ds:schemaRefs>
+</ds:datastoreItem>
 </file>
</xml_diff>